<commit_message>
Updated Main Menu & SFX References
</commit_message>
<xml_diff>
--- a/Assets/Sounds/Sound FX References.docx
+++ b/Assets/Sounds/Sound FX References.docx
@@ -2,27 +2,420 @@
 <file path=word/document.xml><?xml version="1.0" encoding="utf-8"?>
 <w:document xmlns:wpc="http://schemas.microsoft.com/office/word/2010/wordprocessingCanvas" xmlns:cx="http://schemas.microsoft.com/office/drawing/2014/chartex" xmlns:cx1="http://schemas.microsoft.com/office/drawing/2015/9/8/chartex" xmlns:cx2="http://schemas.microsoft.com/office/drawing/2015/10/21/chartex" xmlns:cx3="http://schemas.microsoft.com/office/drawing/2016/5/9/chartex" xmlns:cx4="http://schemas.microsoft.com/office/drawing/2016/5/10/chartex" xmlns:cx5="http://schemas.microsoft.com/office/drawing/2016/5/11/chartex" xmlns:cx6="http://schemas.microsoft.com/office/drawing/2016/5/12/chartex" xmlns:cx7="http://schemas.microsoft.com/office/drawing/2016/5/13/chartex" xmlns:cx8="http://schemas.microsoft.com/office/drawing/2016/5/14/chartex" xmlns:mc="http://schemas.openxmlformats.org/markup-compatibility/2006" xmlns:aink="http://schemas.microsoft.com/office/drawing/2016/ink" xmlns:am3d="http://schemas.microsoft.com/office/drawing/2017/model3d" xmlns:o="urn:schemas-microsoft-com:office:office" xmlns:r="http://schemas.openxmlformats.org/officeDocument/2006/relationships" xmlns:m="http://schemas.openxmlformats.org/officeDocument/2006/math" xmlns:v="urn:schemas-microsoft-com:vml" xmlns:wp14="http://schemas.microsoft.com/office/word/2010/wordprocessingDrawing" xmlns:wp="http://schemas.openxmlformats.org/drawingml/2006/wordprocessingDrawing" xmlns:w10="urn:schemas-microsoft-com:office:word" xmlns:w="http://schemas.openxmlformats.org/wordprocessingml/2006/main" xmlns:w14="http://schemas.microsoft.com/office/word/2010/wordml" xmlns:w15="http://schemas.microsoft.com/office/word/2012/wordml" xmlns:w16cex="http://schemas.microsoft.com/office/word/2018/wordml/cex" xmlns:w16cid="http://schemas.microsoft.com/office/word/2016/wordml/cid" xmlns:w16="http://schemas.microsoft.com/office/word/2018/wordml" xmlns:w16sdtdh="http://schemas.microsoft.com/office/word/2020/wordml/sdtdatahash" xmlns:w16se="http://schemas.microsoft.com/office/word/2015/wordml/symex" xmlns:wpg="http://schemas.microsoft.com/office/word/2010/wordprocessingGroup" xmlns:wpi="http://schemas.microsoft.com/office/word/2010/wordprocessingInk" xmlns:wne="http://schemas.microsoft.com/office/word/2006/wordml" xmlns:wps="http://schemas.microsoft.com/office/word/2010/wordprocessingShape" mc:Ignorable="w14 w15 w16se w16cid w16 w16cex w16sdtdh wp14">
   <w:body>
+    <w:sdt>
+      <w:sdtPr>
+        <w:id w:val="194042789"/>
+        <w:docPartObj>
+          <w:docPartGallery w:val="Bibliographies"/>
+          <w:docPartUnique/>
+        </w:docPartObj>
+      </w:sdtPr>
+      <w:sdtEndPr>
+        <w:rPr>
+          <w:rFonts w:asciiTheme="minorHAnsi" w:eastAsiaTheme="minorHAnsi" w:hAnsiTheme="minorHAnsi" w:cstheme="minorBidi"/>
+          <w:color w:val="auto"/>
+          <w:sz w:val="22"/>
+          <w:szCs w:val="22"/>
+          <w:lang w:val="en-GB"/>
+        </w:rPr>
+      </w:sdtEndPr>
+      <w:sdtContent>
+        <w:p>
+          <w:pPr>
+            <w:pStyle w:val="Heading1"/>
+          </w:pPr>
+          <w:r>
+            <w:t>References</w:t>
+          </w:r>
+        </w:p>
+        <w:sdt>
+          <w:sdtPr>
+            <w:id w:val="-573587230"/>
+            <w:bibliography/>
+          </w:sdtPr>
+          <w:sdtContent>
+            <w:p>
+              <w:pPr>
+                <w:pStyle w:val="Bibliography"/>
+                <w:rPr>
+                  <w:noProof/>
+                  <w:sz w:val="24"/>
+                  <w:szCs w:val="24"/>
+                  <w:lang w:val="en-US"/>
+                </w:rPr>
+              </w:pPr>
+              <w:r>
+                <w:fldChar w:fldCharType="begin"/>
+              </w:r>
+              <w:r>
+                <w:instrText xml:space="preserve"> BIBLIOGRAPHY </w:instrText>
+              </w:r>
+              <w:r>
+                <w:fldChar w:fldCharType="separate"/>
+              </w:r>
+              <w:r>
+                <w:rPr>
+                  <w:noProof/>
+                  <w:lang w:val="en-US"/>
+                </w:rPr>
+                <w:t xml:space="preserve">FX, B., 2021. </w:t>
+              </w:r>
+              <w:r>
+                <w:rPr>
+                  <w:i/>
+                  <w:iCs/>
+                  <w:noProof/>
+                  <w:lang w:val="en-US"/>
+                </w:rPr>
+                <w:t xml:space="preserve">RatSqueak_SFXB.306.wav. </w:t>
+              </w:r>
+              <w:r>
+                <w:rPr>
+                  <w:noProof/>
+                  <w:lang w:val="en-US"/>
+                </w:rPr>
+                <w:t>[Sound Recording] (Blastwave FX).</w:t>
+              </w:r>
+            </w:p>
+            <w:p>
+              <w:pPr>
+                <w:pStyle w:val="Bibliography"/>
+                <w:rPr>
+                  <w:noProof/>
+                  <w:lang w:val="en-US"/>
+                </w:rPr>
+              </w:pPr>
+              <w:r>
+                <w:rPr>
+                  <w:noProof/>
+                  <w:lang w:val="en-US"/>
+                </w:rPr>
+                <w:t xml:space="preserve">PhreaKsAccount, 2008. </w:t>
+              </w:r>
+              <w:r>
+                <w:rPr>
+                  <w:i/>
+                  <w:iCs/>
+                  <w:noProof/>
+                  <w:lang w:val="en-US"/>
+                </w:rPr>
+                <w:t xml:space="preserve">fire_small_loop.wav. </w:t>
+              </w:r>
+              <w:r>
+                <w:rPr>
+                  <w:noProof/>
+                  <w:lang w:val="en-US"/>
+                </w:rPr>
+                <w:t>[Sound Recording].</w:t>
+              </w:r>
+            </w:p>
+            <w:p>
+              <w:pPr>
+                <w:pStyle w:val="Bibliography"/>
+                <w:rPr>
+                  <w:noProof/>
+                  <w:lang w:val="en-US"/>
+                </w:rPr>
+              </w:pPr>
+              <w:r>
+                <w:rPr>
+                  <w:noProof/>
+                  <w:lang w:val="en-US"/>
+                </w:rPr>
+                <w:t xml:space="preserve">Zapsplat, 2021. </w:t>
+              </w:r>
+              <w:r>
+                <w:rPr>
+                  <w:i/>
+                  <w:iCs/>
+                  <w:noProof/>
+                  <w:lang w:val="en-US"/>
+                </w:rPr>
+                <w:t xml:space="preserve">animal_rodent_squeak_single_001.mp3. </w:t>
+              </w:r>
+              <w:r>
+                <w:rPr>
+                  <w:noProof/>
+                  <w:lang w:val="en-US"/>
+                </w:rPr>
+                <w:t>[Sound Recording] (Zapsplat).</w:t>
+              </w:r>
+            </w:p>
+            <w:p>
+              <w:pPr>
+                <w:pStyle w:val="Bibliography"/>
+                <w:rPr>
+                  <w:noProof/>
+                  <w:lang w:val="en-US"/>
+                </w:rPr>
+              </w:pPr>
+              <w:r>
+                <w:rPr>
+                  <w:noProof/>
+                  <w:lang w:val="en-US"/>
+                </w:rPr>
+                <w:t xml:space="preserve">Zapsplat, 2021. </w:t>
+              </w:r>
+              <w:r>
+                <w:rPr>
+                  <w:i/>
+                  <w:iCs/>
+                  <w:noProof/>
+                  <w:lang w:val="en-US"/>
+                </w:rPr>
+                <w:t xml:space="preserve">animals_rat_death_screen_001_72268.mp3. </w:t>
+              </w:r>
+              <w:r>
+                <w:rPr>
+                  <w:noProof/>
+                  <w:lang w:val="en-US"/>
+                </w:rPr>
+                <w:t>[Sound Recording] (Zapsplat).</w:t>
+              </w:r>
+            </w:p>
+            <w:p>
+              <w:pPr>
+                <w:pStyle w:val="Bibliography"/>
+                <w:rPr>
+                  <w:noProof/>
+                  <w:lang w:val="en-US"/>
+                </w:rPr>
+              </w:pPr>
+              <w:r>
+                <w:rPr>
+                  <w:noProof/>
+                  <w:lang w:val="en-US"/>
+                </w:rPr>
+                <w:t xml:space="preserve">Zapsplat, 2021. </w:t>
+              </w:r>
+              <w:r>
+                <w:rPr>
+                  <w:i/>
+                  <w:iCs/>
+                  <w:noProof/>
+                  <w:lang w:val="en-US"/>
+                </w:rPr>
+                <w:t xml:space="preserve">cartoon_slime_bubble_002_48930.mp3. </w:t>
+              </w:r>
+              <w:r>
+                <w:rPr>
+                  <w:noProof/>
+                  <w:lang w:val="en-US"/>
+                </w:rPr>
+                <w:t>[Sound Recording] (Zapsplat).</w:t>
+              </w:r>
+            </w:p>
+            <w:p>
+              <w:pPr>
+                <w:pStyle w:val="Bibliography"/>
+                <w:rPr>
+                  <w:noProof/>
+                  <w:lang w:val="en-US"/>
+                </w:rPr>
+              </w:pPr>
+              <w:r>
+                <w:rPr>
+                  <w:noProof/>
+                  <w:lang w:val="en-US"/>
+                </w:rPr>
+                <w:t xml:space="preserve">Zapsplat, 2021. </w:t>
+              </w:r>
+              <w:r>
+                <w:rPr>
+                  <w:i/>
+                  <w:iCs/>
+                  <w:noProof/>
+                  <w:lang w:val="en-US"/>
+                </w:rPr>
+                <w:t xml:space="preserve">cartoon_slime_bubble_004_48932.mp3. </w:t>
+              </w:r>
+              <w:r>
+                <w:rPr>
+                  <w:noProof/>
+                  <w:lang w:val="en-US"/>
+                </w:rPr>
+                <w:t>[Sound Recording] (Zapsplat).</w:t>
+              </w:r>
+            </w:p>
+            <w:p>
+              <w:pPr>
+                <w:pStyle w:val="Bibliography"/>
+                <w:rPr>
+                  <w:noProof/>
+                  <w:lang w:val="en-US"/>
+                </w:rPr>
+              </w:pPr>
+              <w:r>
+                <w:rPr>
+                  <w:noProof/>
+                  <w:lang w:val="en-US"/>
+                </w:rPr>
+                <w:t xml:space="preserve">Zapsplat, 2021. </w:t>
+              </w:r>
+              <w:r>
+                <w:rPr>
+                  <w:i/>
+                  <w:iCs/>
+                  <w:noProof/>
+                  <w:lang w:val="en-US"/>
+                </w:rPr>
+                <w:t xml:space="preserve">cartoon_slime_mud_wet_bubbles_swamp_002_51672.mp3. </w:t>
+              </w:r>
+              <w:r>
+                <w:rPr>
+                  <w:noProof/>
+                  <w:lang w:val="en-US"/>
+                </w:rPr>
+                <w:t>[Sound Recording] (Zapsplat).</w:t>
+              </w:r>
+            </w:p>
+            <w:p>
+              <w:pPr>
+                <w:pStyle w:val="Bibliography"/>
+                <w:rPr>
+                  <w:noProof/>
+                  <w:lang w:val="en-US"/>
+                </w:rPr>
+              </w:pPr>
+              <w:r>
+                <w:rPr>
+                  <w:noProof/>
+                  <w:lang w:val="en-US"/>
+                </w:rPr>
+                <w:t xml:space="preserve">Zapsplat, 2021. </w:t>
+              </w:r>
+              <w:r>
+                <w:rPr>
+                  <w:i/>
+                  <w:iCs/>
+                  <w:noProof/>
+                  <w:lang w:val="en-US"/>
+                </w:rPr>
+                <w:t xml:space="preserve">foley_rock_stone_tomb_close_thud_18340.mp3. </w:t>
+              </w:r>
+              <w:r>
+                <w:rPr>
+                  <w:noProof/>
+                  <w:lang w:val="en-US"/>
+                </w:rPr>
+                <w:t>[Sound Recording] (Zapsplat).</w:t>
+              </w:r>
+            </w:p>
+            <w:p>
+              <w:pPr>
+                <w:pStyle w:val="Bibliography"/>
+                <w:rPr>
+                  <w:noProof/>
+                  <w:lang w:val="en-US"/>
+                </w:rPr>
+              </w:pPr>
+              <w:r>
+                <w:rPr>
+                  <w:noProof/>
+                  <w:lang w:val="en-US"/>
+                </w:rPr>
+                <w:t xml:space="preserve">Zapsplat, 2021. </w:t>
+              </w:r>
+              <w:r>
+                <w:rPr>
+                  <w:i/>
+                  <w:iCs/>
+                  <w:noProof/>
+                  <w:lang w:val="en-US"/>
+                </w:rPr>
+                <w:t xml:space="preserve">foley_stone_door_tomb_drag_slide_dust_debris_fall_002_48364. </w:t>
+              </w:r>
+              <w:r>
+                <w:rPr>
+                  <w:noProof/>
+                  <w:lang w:val="en-US"/>
+                </w:rPr>
+                <w:t>[Sound Recording] (Zapsplat).</w:t>
+              </w:r>
+            </w:p>
+            <w:p>
+              <w:pPr>
+                <w:pStyle w:val="Bibliography"/>
+                <w:rPr>
+                  <w:noProof/>
+                  <w:lang w:val="en-US"/>
+                </w:rPr>
+              </w:pPr>
+              <w:r>
+                <w:rPr>
+                  <w:noProof/>
+                  <w:lang w:val="en-US"/>
+                </w:rPr>
+                <w:t xml:space="preserve">Zapsplat, 2021. </w:t>
+              </w:r>
+              <w:r>
+                <w:rPr>
+                  <w:i/>
+                  <w:iCs/>
+                  <w:noProof/>
+                  <w:lang w:val="en-US"/>
+                </w:rPr>
+                <w:t xml:space="preserve">foley_stone_large_set_down_thud_001_48365. </w:t>
+              </w:r>
+              <w:r>
+                <w:rPr>
+                  <w:noProof/>
+                  <w:lang w:val="en-US"/>
+                </w:rPr>
+                <w:t>[Sound Recording] (Zapsplat).</w:t>
+              </w:r>
+            </w:p>
+            <w:p>
+              <w:pPr>
+                <w:pStyle w:val="Bibliography"/>
+                <w:rPr>
+                  <w:noProof/>
+                  <w:lang w:val="en-US"/>
+                </w:rPr>
+              </w:pPr>
+              <w:r>
+                <w:rPr>
+                  <w:noProof/>
+                  <w:lang w:val="en-US"/>
+                </w:rPr>
+                <w:t xml:space="preserve">Zapsplat, 2021. </w:t>
+              </w:r>
+              <w:r>
+                <w:rPr>
+                  <w:i/>
+                  <w:iCs/>
+                  <w:noProof/>
+                  <w:lang w:val="en-US"/>
+                </w:rPr>
+                <w:t xml:space="preserve">household_door_gate_heavy_wood_loud_creak_open_or_close_06_25349.mp3. </w:t>
+              </w:r>
+              <w:r>
+                <w:rPr>
+                  <w:noProof/>
+                  <w:lang w:val="en-US"/>
+                </w:rPr>
+                <w:t>[Sound Recording] (Zapsplat).</w:t>
+              </w:r>
+            </w:p>
+            <w:p>
+              <w:r>
+                <w:rPr>
+                  <w:b/>
+                  <w:bCs/>
+                  <w:noProof/>
+                </w:rPr>
+                <w:fldChar w:fldCharType="end"/>
+              </w:r>
+            </w:p>
+          </w:sdtContent>
+        </w:sdt>
+      </w:sdtContent>
+    </w:sdt>
     <w:p>
-      <w:hyperlink r:id="rId4" w:history="1">
-        <w:r>
-          <w:rPr>
-            <w:rStyle w:val="Hyperlink"/>
-          </w:rPr>
-          <w:t>https://www.zapsplat.com/</w:t>
-        </w:r>
-      </w:hyperlink>
+      <w:r>
+        <w:t>All sound effects are either one of the files above, or created by editing one of the above files.</w:t>
+      </w:r>
     </w:p>
-    <w:p>
-      <w:hyperlink r:id="rId5" w:history="1">
-        <w:r>
-          <w:rPr>
-            <w:rStyle w:val="Hyperlink"/>
-          </w:rPr>
-          <w:t>https://freesound.org/people/PhreaKsAccount/sounds/46273/</w:t>
-        </w:r>
-      </w:hyperlink>
-    </w:p>
-    <w:p/>
     <w:sectPr>
       <w:pgSz w:w="11906" w:h="16838"/>
       <w:pgMar w:top="1440" w:right="1440" w:bottom="1440" w:left="1440" w:header="708" w:footer="708" w:gutter="0"/>
@@ -432,6 +825,28 @@
     <w:name w:val="Normal"/>
     <w:qFormat/>
   </w:style>
+  <w:style w:type="paragraph" w:styleId="Heading1">
+    <w:name w:val="heading 1"/>
+    <w:basedOn w:val="Normal"/>
+    <w:next w:val="Normal"/>
+    <w:link w:val="Heading1Char"/>
+    <w:uiPriority w:val="9"/>
+    <w:qFormat/>
+    <w:rsid w:val="00DF6C15"/>
+    <w:pPr>
+      <w:keepNext/>
+      <w:keepLines/>
+      <w:spacing w:before="240" w:after="0"/>
+      <w:outlineLvl w:val="0"/>
+    </w:pPr>
+    <w:rPr>
+      <w:rFonts w:asciiTheme="majorHAnsi" w:eastAsiaTheme="majorEastAsia" w:hAnsiTheme="majorHAnsi" w:cstheme="majorBidi"/>
+      <w:color w:val="2F5496" w:themeColor="accent1" w:themeShade="BF"/>
+      <w:sz w:val="32"/>
+      <w:szCs w:val="32"/>
+      <w:lang w:val="en-US"/>
+    </w:rPr>
+  </w:style>
   <w:style w:type="character" w:default="1" w:styleId="DefaultParagraphFont">
     <w:name w:val="Default Paragraph Font"/>
     <w:uiPriority w:val="1"/>
@@ -481,6 +896,40 @@
       <w:color w:val="605E5C"/>
       <w:shd w:val="clear" w:color="auto" w:fill="E1DFDD"/>
     </w:rPr>
+  </w:style>
+  <w:style w:type="character" w:styleId="FollowedHyperlink">
+    <w:name w:val="FollowedHyperlink"/>
+    <w:basedOn w:val="DefaultParagraphFont"/>
+    <w:uiPriority w:val="99"/>
+    <w:semiHidden/>
+    <w:unhideWhenUsed/>
+    <w:rsid w:val="00DF6C15"/>
+    <w:rPr>
+      <w:color w:val="954F72" w:themeColor="followedHyperlink"/>
+      <w:u w:val="single"/>
+    </w:rPr>
+  </w:style>
+  <w:style w:type="character" w:customStyle="1" w:styleId="Heading1Char">
+    <w:name w:val="Heading 1 Char"/>
+    <w:basedOn w:val="DefaultParagraphFont"/>
+    <w:link w:val="Heading1"/>
+    <w:uiPriority w:val="9"/>
+    <w:rsid w:val="00DF6C15"/>
+    <w:rPr>
+      <w:rFonts w:asciiTheme="majorHAnsi" w:eastAsiaTheme="majorEastAsia" w:hAnsiTheme="majorHAnsi" w:cstheme="majorBidi"/>
+      <w:color w:val="2F5496" w:themeColor="accent1" w:themeShade="BF"/>
+      <w:sz w:val="32"/>
+      <w:szCs w:val="32"/>
+      <w:lang w:val="en-US"/>
+    </w:rPr>
+  </w:style>
+  <w:style w:type="paragraph" w:styleId="Bibliography">
+    <w:name w:val="Bibliography"/>
+    <w:basedOn w:val="Normal"/>
+    <w:next w:val="Normal"/>
+    <w:uiPriority w:val="37"/>
+    <w:unhideWhenUsed/>
+    <w:rsid w:val="00DF6C15"/>
   </w:style>
 </w:styles>
 </file>
@@ -778,4 +1227,218 @@
     </a:ext>
   </a:extLst>
 </a:theme>
+</file>
+
+<file path=customXml/item1.xml><?xml version="1.0" encoding="utf-8"?>
+<b:Sources xmlns:b="http://schemas.openxmlformats.org/officeDocument/2006/bibliography" xmlns="http://schemas.openxmlformats.org/officeDocument/2006/bibliography" SelectedStyle="\HarvardAnglia2008OfficeOnline.xsl" StyleName="Harvard - Anglia" Version="2008">
+  <b:Source>
+    <b:Tag>Phr08</b:Tag>
+    <b:SourceType>SoundRecording</b:SourceType>
+    <b:Guid>{F84939E5-0254-401B-A864-B9A559BD8866}</b:Guid>
+    <b:Title>fire_small_loop.wav</b:Title>
+    <b:Year>2008</b:Year>
+    <b:Author>
+      <b:Author>
+        <b:Corporate>PhreaKsAccount</b:Corporate>
+      </b:Author>
+      <b:Composer>
+        <b:NameList>
+          <b:Person>
+            <b:Last>PhreaKsAccount</b:Last>
+          </b:Person>
+        </b:NameList>
+      </b:Composer>
+    </b:Author>
+    <b:RefOrder>1</b:RefOrder>
+  </b:Source>
+  <b:Source>
+    <b:Tag>Bla21</b:Tag>
+    <b:SourceType>SoundRecording</b:SourceType>
+    <b:Guid>{A245A36D-AA29-4DD3-878E-8B1A53E3CA7E}</b:Guid>
+    <b:Author>
+      <b:Composer>
+        <b:NameList>
+          <b:Person>
+            <b:Last>FX</b:Last>
+            <b:First>Blastwave</b:First>
+          </b:Person>
+        </b:NameList>
+      </b:Composer>
+    </b:Author>
+    <b:Title>RatSqueak_SFXB.306.wav</b:Title>
+    <b:ProductionCompany>Blastwave FX</b:ProductionCompany>
+    <b:Year>2021</b:Year>
+    <b:RefOrder>2</b:RefOrder>
+  </b:Source>
+  <b:Source>
+    <b:Tag>Zap21</b:Tag>
+    <b:SourceType>SoundRecording</b:SourceType>
+    <b:Guid>{9A853154-91B4-4393-BB56-12C4A40F6165}</b:Guid>
+    <b:Author>
+      <b:Composer>
+        <b:NameList>
+          <b:Person>
+            <b:Last>Zapsplat</b:Last>
+          </b:Person>
+        </b:NameList>
+      </b:Composer>
+    </b:Author>
+    <b:Title>animal_rodent_squeak_single_001.mp3</b:Title>
+    <b:ProductionCompany>Zapsplat</b:ProductionCompany>
+    <b:Year>2021</b:Year>
+    <b:RefOrder>3</b:RefOrder>
+  </b:Source>
+  <b:Source>
+    <b:Tag>Zap211</b:Tag>
+    <b:SourceType>SoundRecording</b:SourceType>
+    <b:Guid>{D34218F7-B5B4-4CC6-B8F4-03FDC09E2609}</b:Guid>
+    <b:Author>
+      <b:Composer>
+        <b:NameList>
+          <b:Person>
+            <b:Last>Zapsplat</b:Last>
+          </b:Person>
+        </b:NameList>
+      </b:Composer>
+    </b:Author>
+    <b:Title>animals_rat_death_screen_001_72268.mp3</b:Title>
+    <b:ProductionCompany>Zapsplat</b:ProductionCompany>
+    <b:Year>2021</b:Year>
+    <b:RefOrder>4</b:RefOrder>
+  </b:Source>
+  <b:Source>
+    <b:Tag>Zap212</b:Tag>
+    <b:SourceType>SoundRecording</b:SourceType>
+    <b:Guid>{74B6AF73-72BC-4348-80F5-BFD10CA56E44}</b:Guid>
+    <b:Author>
+      <b:Composer>
+        <b:NameList>
+          <b:Person>
+            <b:Last>Zapsplat</b:Last>
+          </b:Person>
+        </b:NameList>
+      </b:Composer>
+    </b:Author>
+    <b:Title>cartoon_slime_mud_wet_bubbles_swamp_002_51672.mp3</b:Title>
+    <b:ProductionCompany>Zapsplat</b:ProductionCompany>
+    <b:Year>2021</b:Year>
+    <b:RefOrder>5</b:RefOrder>
+  </b:Source>
+  <b:Source>
+    <b:Tag>Zap213</b:Tag>
+    <b:SourceType>SoundRecording</b:SourceType>
+    <b:Guid>{87688840-9509-4F51-8DB4-F80EF3A72C0C}</b:Guid>
+    <b:Author>
+      <b:Composer>
+        <b:NameList>
+          <b:Person>
+            <b:Last>Zapsplat</b:Last>
+          </b:Person>
+        </b:NameList>
+      </b:Composer>
+    </b:Author>
+    <b:Title>foley_rock_stone_tomb_close_thud_18340.mp3</b:Title>
+    <b:ProductionCompany>Zapsplat</b:ProductionCompany>
+    <b:Year>2021</b:Year>
+    <b:RefOrder>6</b:RefOrder>
+  </b:Source>
+  <b:Source>
+    <b:Tag>Zap214</b:Tag>
+    <b:SourceType>SoundRecording</b:SourceType>
+    <b:Guid>{D555E132-128F-4700-B2AE-651E96F14279}</b:Guid>
+    <b:Author>
+      <b:Composer>
+        <b:NameList>
+          <b:Person>
+            <b:Last>Zapsplat</b:Last>
+          </b:Person>
+        </b:NameList>
+      </b:Composer>
+    </b:Author>
+    <b:Title>foley_stone_door_tomb_drag_slide_dust_debris_fall_002_48364</b:Title>
+    <b:ProductionCompany>Zapsplat</b:ProductionCompany>
+    <b:Year>2021</b:Year>
+    <b:RefOrder>7</b:RefOrder>
+  </b:Source>
+  <b:Source>
+    <b:Tag>Zap215</b:Tag>
+    <b:SourceType>SoundRecording</b:SourceType>
+    <b:Guid>{30084989-E818-4649-BC67-D4469907F6F5}</b:Guid>
+    <b:Author>
+      <b:Composer>
+        <b:NameList>
+          <b:Person>
+            <b:Last>Zapsplat</b:Last>
+          </b:Person>
+        </b:NameList>
+      </b:Composer>
+    </b:Author>
+    <b:Title>foley_stone_large_set_down_thud_001_48365</b:Title>
+    <b:ProductionCompany>Zapsplat</b:ProductionCompany>
+    <b:Year>2021</b:Year>
+    <b:RefOrder>8</b:RefOrder>
+  </b:Source>
+  <b:Source>
+    <b:Tag>Zap216</b:Tag>
+    <b:SourceType>SoundRecording</b:SourceType>
+    <b:Guid>{81E09D3C-EE22-46F2-AA75-3057A956BB00}</b:Guid>
+    <b:Author>
+      <b:Composer>
+        <b:NameList>
+          <b:Person>
+            <b:Last>Zapsplat</b:Last>
+          </b:Person>
+        </b:NameList>
+      </b:Composer>
+    </b:Author>
+    <b:Title>household_door_gate_heavy_wood_loud_creak_open_or_close_06_25349.mp3</b:Title>
+    <b:ProductionCompany>Zapsplat</b:ProductionCompany>
+    <b:Year>2021</b:Year>
+    <b:RefOrder>9</b:RefOrder>
+  </b:Source>
+  <b:Source>
+    <b:Tag>Zap217</b:Tag>
+    <b:SourceType>SoundRecording</b:SourceType>
+    <b:Guid>{6F36BFFA-CE4B-49C6-9F86-33109BC9F5CE}</b:Guid>
+    <b:Author>
+      <b:Composer>
+        <b:NameList>
+          <b:Person>
+            <b:Last>Zapsplat</b:Last>
+          </b:Person>
+        </b:NameList>
+      </b:Composer>
+    </b:Author>
+    <b:Title>cartoon_slime_bubble_002_48930.mp3</b:Title>
+    <b:ProductionCompany>Zapsplat</b:ProductionCompany>
+    <b:Year>2021</b:Year>
+    <b:RefOrder>10</b:RefOrder>
+  </b:Source>
+  <b:Source>
+    <b:Tag>Zap218</b:Tag>
+    <b:SourceType>SoundRecording</b:SourceType>
+    <b:Guid>{CF51DC64-010D-4217-BA42-78DF3C9DFD9A}</b:Guid>
+    <b:Author>
+      <b:Composer>
+        <b:NameList>
+          <b:Person>
+            <b:Last>Zapsplat</b:Last>
+          </b:Person>
+        </b:NameList>
+      </b:Composer>
+    </b:Author>
+    <b:Title>cartoon_slime_bubble_004_48932.mp3</b:Title>
+    <b:ProductionCompany>Zapsplat</b:ProductionCompany>
+    <b:Year>2021</b:Year>
+    <b:RefOrder>11</b:RefOrder>
+  </b:Source>
+</b:Sources>
+</file>
+
+<file path=customXml/itemProps1.xml><?xml version="1.0" encoding="utf-8"?>
+<ds:datastoreItem xmlns:ds="http://schemas.openxmlformats.org/officeDocument/2006/customXml" ds:itemID="{70E2D586-638A-4D48-BF44-BDCD5ED1925F}">
+  <ds:schemaRefs>
+    <ds:schemaRef ds:uri="http://schemas.openxmlformats.org/officeDocument/2006/bibliography"/>
+  </ds:schemaRefs>
+</ds:datastoreItem>
 </file>
</xml_diff>